<commit_message>
Re-ran the model based on new Tina data, and updated the paper text slightly.
</commit_message>
<xml_diff>
--- a/paper_text_20170421.docx
+++ b/paper_text_20170421.docx
@@ -1427,7 +1427,7 @@
         <w:pStyle w:val="BodyText"/>
       </w:pPr>
       <w:r>
-        <w:t xml:space="preserve">The model defined above can be fitted using the standard Bayesian method of Markov chain Monte Carlo (REF BROOKS ET AL), though we found this method to be very inefficient and consistently obtained convergence problems. Instead we approximate the model fitting stage by breaking up the model and fitting it to each individual sand beds. This runs the risk of obtaining sand beds not in chronological order, but in practice the sand beds are separated enough that this proves not to occur. We fit the model using numerical integration by creating a three dimensional high-resolution grid for the parameter set</w:t>
+        <w:t xml:space="preserve">The model defined above can be fitted using the standard Bayesian method of Markov chain Monte Carlo (REF BROOKS ET AL), though we found this method to be very inefficient and consistently obtained convergence problems. Instead we approximate the model fitting stage by breaking up the model and fitting it to each individual sand beds. This runs the risk of obtaining sand beds not in chronological order, but in practice the sand beds are separated enough that this proves not to occur, except in the case of sand bed 6 for which the minimum age prior distribution is set at the known age of sand bed 5. We fit the model using numerical integration by creating a three dimensional high-resolution grid for the parameter set</w:t>
       </w:r>
       <w:r>
         <w:t xml:space="preserve"> </w:t>
@@ -1773,7 +1773,7 @@
     </w:lvl>
   </w:abstractNum>
   <w:abstractNum w:abstractNumId="990">
-    <w:nsid w:val="3163eb2d"/>
+    <w:nsid w:val="2de33971"/>
     <w:multiLevelType w:val="multilevel"/>
     <w:lvl w:ilvl="0">
       <w:numFmt w:val="bullet"/>

</xml_diff>